<commit_message>
perubahan jurnal dan laporan
</commit_message>
<xml_diff>
--- a/JURNAL/jurnal-panji.docx
+++ b/JURNAL/jurnal-panji.docx
@@ -12795,7 +12795,6 @@
         <w:t xml:space="preserve"> </w:t>
       </w:r>
       <w:proofErr w:type="spellStart"/>
-      <w:proofErr w:type="gramStart"/>
       <w:r>
         <w:rPr>
           <w:rFonts w:ascii="Times New Roman" w:hAnsi="Times New Roman" w:cs="Times New Roman"/>
@@ -12807,7 +12806,6 @@
         <w:t>penyewa</w:t>
       </w:r>
       <w:proofErr w:type="spellEnd"/>
-      <w:proofErr w:type="gramEnd"/>
       <w:r>
         <w:rPr>
           <w:rFonts w:ascii="Times New Roman" w:hAnsi="Times New Roman" w:cs="Times New Roman"/>
@@ -15566,23 +15564,87 @@
           <w:sz w:val="24"/>
           <w:szCs w:val="24"/>
         </w:rPr>
-        <w:t xml:space="preserve"> 7</w:t>
-      </w:r>
+        <w:t xml:space="preserve"> 7 </w:t>
+      </w:r>
+      <w:proofErr w:type="spellStart"/>
       <w:r>
         <w:rPr>
           <w:rFonts w:ascii="Times New Roman" w:hAnsi="Times New Roman" w:cs="Times New Roman"/>
           <w:sz w:val="24"/>
           <w:szCs w:val="24"/>
         </w:rPr>
-        <w:t xml:space="preserve"> </w:t>
-      </w:r>
-      <w:proofErr w:type="spellStart"/>
+        <w:t>antarmuka</w:t>
+      </w:r>
+      <w:proofErr w:type="spellEnd"/>
       <w:r>
         <w:rPr>
           <w:rFonts w:ascii="Times New Roman" w:hAnsi="Times New Roman" w:cs="Times New Roman"/>
           <w:sz w:val="24"/>
           <w:szCs w:val="24"/>
         </w:rPr>
+        <w:t xml:space="preserve"> </w:t>
+      </w:r>
+      <w:proofErr w:type="spellStart"/>
+      <w:r>
+        <w:rPr>
+          <w:rFonts w:ascii="Times New Roman" w:hAnsi="Times New Roman" w:cs="Times New Roman"/>
+          <w:sz w:val="24"/>
+          <w:szCs w:val="24"/>
+        </w:rPr>
+        <w:t>lihat</w:t>
+      </w:r>
+      <w:proofErr w:type="spellEnd"/>
+      <w:r>
+        <w:rPr>
+          <w:rFonts w:ascii="Times New Roman" w:hAnsi="Times New Roman" w:cs="Times New Roman"/>
+          <w:sz w:val="24"/>
+          <w:szCs w:val="24"/>
+        </w:rPr>
+        <w:t xml:space="preserve"> detail </w:t>
+      </w:r>
+      <w:proofErr w:type="spellStart"/>
+      <w:r>
+        <w:rPr>
+          <w:rFonts w:ascii="Times New Roman" w:hAnsi="Times New Roman" w:cs="Times New Roman"/>
+          <w:sz w:val="24"/>
+          <w:szCs w:val="24"/>
+        </w:rPr>
+        <w:t>lapangan</w:t>
+      </w:r>
+      <w:proofErr w:type="spellEnd"/>
+      <w:r>
+        <w:rPr>
+          <w:rFonts w:ascii="Times New Roman" w:hAnsi="Times New Roman" w:cs="Times New Roman"/>
+          <w:sz w:val="24"/>
+          <w:szCs w:val="24"/>
+        </w:rPr>
+        <w:t xml:space="preserve"> </w:t>
+      </w:r>
+      <w:proofErr w:type="spellStart"/>
+      <w:r>
+        <w:rPr>
+          <w:rFonts w:ascii="Times New Roman" w:hAnsi="Times New Roman" w:cs="Times New Roman"/>
+          <w:sz w:val="24"/>
+          <w:szCs w:val="24"/>
+        </w:rPr>
+        <w:t>adalah</w:t>
+      </w:r>
+      <w:proofErr w:type="spellEnd"/>
+      <w:r>
+        <w:rPr>
+          <w:rFonts w:ascii="Times New Roman" w:hAnsi="Times New Roman" w:cs="Times New Roman"/>
+          <w:sz w:val="24"/>
+          <w:szCs w:val="24"/>
+        </w:rPr>
+        <w:t xml:space="preserve"> </w:t>
+      </w:r>
+      <w:proofErr w:type="spellStart"/>
+      <w:r>
+        <w:rPr>
+          <w:rFonts w:ascii="Times New Roman" w:hAnsi="Times New Roman" w:cs="Times New Roman"/>
+          <w:sz w:val="24"/>
+          <w:szCs w:val="24"/>
+        </w:rPr>
         <w:t>antarmuka</w:t>
       </w:r>
       <w:proofErr w:type="spellEnd"/>
@@ -15592,7 +15654,7 @@
           <w:sz w:val="24"/>
           <w:szCs w:val="24"/>
         </w:rPr>
-        <w:t xml:space="preserve"> </w:t>
+        <w:t xml:space="preserve"> yang </w:t>
       </w:r>
       <w:proofErr w:type="spellStart"/>
       <w:r>
@@ -15601,7 +15663,7 @@
           <w:sz w:val="24"/>
           <w:szCs w:val="24"/>
         </w:rPr>
-        <w:t>lihat</w:t>
+        <w:t>disediakan</w:t>
       </w:r>
       <w:proofErr w:type="spellEnd"/>
       <w:r>
@@ -15610,177 +15672,97 @@
           <w:sz w:val="24"/>
           <w:szCs w:val="24"/>
         </w:rPr>
+        <w:t xml:space="preserve"> </w:t>
+      </w:r>
+      <w:proofErr w:type="spellStart"/>
+      <w:r>
+        <w:rPr>
+          <w:rFonts w:ascii="Times New Roman" w:hAnsi="Times New Roman" w:cs="Times New Roman"/>
+          <w:sz w:val="24"/>
+          <w:szCs w:val="24"/>
+        </w:rPr>
+        <w:t>oleh</w:t>
+      </w:r>
+      <w:proofErr w:type="spellEnd"/>
+      <w:r>
+        <w:rPr>
+          <w:rFonts w:ascii="Times New Roman" w:hAnsi="Times New Roman" w:cs="Times New Roman"/>
+          <w:sz w:val="24"/>
+          <w:szCs w:val="24"/>
+        </w:rPr>
+        <w:t xml:space="preserve"> </w:t>
+      </w:r>
+      <w:proofErr w:type="spellStart"/>
+      <w:r>
+        <w:rPr>
+          <w:rFonts w:ascii="Times New Roman" w:hAnsi="Times New Roman" w:cs="Times New Roman"/>
+          <w:sz w:val="24"/>
+          <w:szCs w:val="24"/>
+        </w:rPr>
+        <w:t>aplikasi</w:t>
+      </w:r>
+      <w:proofErr w:type="spellEnd"/>
+      <w:r>
+        <w:rPr>
+          <w:rFonts w:ascii="Times New Roman" w:hAnsi="Times New Roman" w:cs="Times New Roman"/>
+          <w:sz w:val="24"/>
+          <w:szCs w:val="24"/>
+        </w:rPr>
+        <w:t xml:space="preserve"> </w:t>
+      </w:r>
+      <w:proofErr w:type="spellStart"/>
+      <w:r>
+        <w:rPr>
+          <w:rFonts w:ascii="Times New Roman" w:hAnsi="Times New Roman" w:cs="Times New Roman"/>
+          <w:sz w:val="24"/>
+          <w:szCs w:val="24"/>
+        </w:rPr>
+        <w:t>untuk</w:t>
+      </w:r>
+      <w:proofErr w:type="spellEnd"/>
+      <w:r>
+        <w:rPr>
+          <w:rFonts w:ascii="Times New Roman" w:hAnsi="Times New Roman" w:cs="Times New Roman"/>
+          <w:sz w:val="24"/>
+          <w:szCs w:val="24"/>
+        </w:rPr>
+        <w:t xml:space="preserve"> user </w:t>
+      </w:r>
+      <w:proofErr w:type="spellStart"/>
+      <w:r>
+        <w:rPr>
+          <w:rFonts w:ascii="Times New Roman" w:hAnsi="Times New Roman" w:cs="Times New Roman"/>
+          <w:sz w:val="24"/>
+          <w:szCs w:val="24"/>
+        </w:rPr>
+        <w:t>dalam</w:t>
+      </w:r>
+      <w:proofErr w:type="spellEnd"/>
+      <w:r>
+        <w:rPr>
+          <w:rFonts w:ascii="Times New Roman" w:hAnsi="Times New Roman" w:cs="Times New Roman"/>
+          <w:sz w:val="24"/>
+          <w:szCs w:val="24"/>
+        </w:rPr>
+        <w:t xml:space="preserve"> </w:t>
+      </w:r>
+      <w:proofErr w:type="spellStart"/>
+      <w:r>
+        <w:rPr>
+          <w:rFonts w:ascii="Times New Roman" w:hAnsi="Times New Roman" w:cs="Times New Roman"/>
+          <w:sz w:val="24"/>
+          <w:szCs w:val="24"/>
+        </w:rPr>
+        <w:t>melihat</w:t>
+      </w:r>
+      <w:proofErr w:type="spellEnd"/>
+      <w:r>
+        <w:rPr>
+          <w:rFonts w:ascii="Times New Roman" w:hAnsi="Times New Roman" w:cs="Times New Roman"/>
+          <w:sz w:val="24"/>
+          <w:szCs w:val="24"/>
+        </w:rPr>
         <w:t xml:space="preserve"> detail </w:t>
-      </w:r>
-      <w:proofErr w:type="spellStart"/>
-      <w:r>
-        <w:rPr>
-          <w:rFonts w:ascii="Times New Roman" w:hAnsi="Times New Roman" w:cs="Times New Roman"/>
-          <w:sz w:val="24"/>
-          <w:szCs w:val="24"/>
-        </w:rPr>
-        <w:t>lapangan</w:t>
-      </w:r>
-      <w:proofErr w:type="spellEnd"/>
-      <w:r>
-        <w:rPr>
-          <w:rFonts w:ascii="Times New Roman" w:hAnsi="Times New Roman" w:cs="Times New Roman"/>
-          <w:sz w:val="24"/>
-          <w:szCs w:val="24"/>
-        </w:rPr>
-        <w:t xml:space="preserve"> </w:t>
-      </w:r>
-      <w:proofErr w:type="spellStart"/>
-      <w:r>
-        <w:rPr>
-          <w:rFonts w:ascii="Times New Roman" w:hAnsi="Times New Roman" w:cs="Times New Roman"/>
-          <w:sz w:val="24"/>
-          <w:szCs w:val="24"/>
-        </w:rPr>
-        <w:t>adalah</w:t>
-      </w:r>
-      <w:proofErr w:type="spellEnd"/>
-      <w:r>
-        <w:rPr>
-          <w:rFonts w:ascii="Times New Roman" w:hAnsi="Times New Roman" w:cs="Times New Roman"/>
-          <w:sz w:val="24"/>
-          <w:szCs w:val="24"/>
-        </w:rPr>
-        <w:t xml:space="preserve"> </w:t>
-      </w:r>
-      <w:proofErr w:type="spellStart"/>
-      <w:r>
-        <w:rPr>
-          <w:rFonts w:ascii="Times New Roman" w:hAnsi="Times New Roman" w:cs="Times New Roman"/>
-          <w:sz w:val="24"/>
-          <w:szCs w:val="24"/>
-        </w:rPr>
-        <w:t>antarmuka</w:t>
-      </w:r>
-      <w:proofErr w:type="spellEnd"/>
-      <w:r>
-        <w:rPr>
-          <w:rFonts w:ascii="Times New Roman" w:hAnsi="Times New Roman" w:cs="Times New Roman"/>
-          <w:sz w:val="24"/>
-          <w:szCs w:val="24"/>
-        </w:rPr>
-        <w:t xml:space="preserve"> yang </w:t>
-      </w:r>
-      <w:proofErr w:type="spellStart"/>
-      <w:r>
-        <w:rPr>
-          <w:rFonts w:ascii="Times New Roman" w:hAnsi="Times New Roman" w:cs="Times New Roman"/>
-          <w:sz w:val="24"/>
-          <w:szCs w:val="24"/>
-        </w:rPr>
-        <w:t>disediakan</w:t>
-      </w:r>
-      <w:proofErr w:type="spellEnd"/>
-      <w:r>
-        <w:rPr>
-          <w:rFonts w:ascii="Times New Roman" w:hAnsi="Times New Roman" w:cs="Times New Roman"/>
-          <w:sz w:val="24"/>
-          <w:szCs w:val="24"/>
-        </w:rPr>
-        <w:t xml:space="preserve"> </w:t>
-      </w:r>
-      <w:proofErr w:type="spellStart"/>
-      <w:r>
-        <w:rPr>
-          <w:rFonts w:ascii="Times New Roman" w:hAnsi="Times New Roman" w:cs="Times New Roman"/>
-          <w:sz w:val="24"/>
-          <w:szCs w:val="24"/>
-        </w:rPr>
-        <w:t>oleh</w:t>
-      </w:r>
-      <w:proofErr w:type="spellEnd"/>
-      <w:r>
-        <w:rPr>
-          <w:rFonts w:ascii="Times New Roman" w:hAnsi="Times New Roman" w:cs="Times New Roman"/>
-          <w:sz w:val="24"/>
-          <w:szCs w:val="24"/>
-        </w:rPr>
-        <w:t xml:space="preserve"> </w:t>
-      </w:r>
-      <w:proofErr w:type="spellStart"/>
-      <w:r>
-        <w:rPr>
-          <w:rFonts w:ascii="Times New Roman" w:hAnsi="Times New Roman" w:cs="Times New Roman"/>
-          <w:sz w:val="24"/>
-          <w:szCs w:val="24"/>
-        </w:rPr>
-        <w:t>aplikasi</w:t>
-      </w:r>
-      <w:proofErr w:type="spellEnd"/>
-      <w:r>
-        <w:rPr>
-          <w:rFonts w:ascii="Times New Roman" w:hAnsi="Times New Roman" w:cs="Times New Roman"/>
-          <w:sz w:val="24"/>
-          <w:szCs w:val="24"/>
-        </w:rPr>
-        <w:t xml:space="preserve"> </w:t>
-      </w:r>
-      <w:proofErr w:type="spellStart"/>
-      <w:r>
-        <w:rPr>
-          <w:rFonts w:ascii="Times New Roman" w:hAnsi="Times New Roman" w:cs="Times New Roman"/>
-          <w:sz w:val="24"/>
-          <w:szCs w:val="24"/>
-        </w:rPr>
-        <w:t>untuk</w:t>
-      </w:r>
-      <w:proofErr w:type="spellEnd"/>
-      <w:r>
-        <w:rPr>
-          <w:rFonts w:ascii="Times New Roman" w:hAnsi="Times New Roman" w:cs="Times New Roman"/>
-          <w:sz w:val="24"/>
-          <w:szCs w:val="24"/>
-        </w:rPr>
-        <w:t xml:space="preserve"> user </w:t>
-      </w:r>
-      <w:proofErr w:type="spellStart"/>
-      <w:r>
-        <w:rPr>
-          <w:rFonts w:ascii="Times New Roman" w:hAnsi="Times New Roman" w:cs="Times New Roman"/>
-          <w:sz w:val="24"/>
-          <w:szCs w:val="24"/>
-        </w:rPr>
-        <w:t>dalam</w:t>
-      </w:r>
-      <w:proofErr w:type="spellEnd"/>
-      <w:r>
-        <w:rPr>
-          <w:rFonts w:ascii="Times New Roman" w:hAnsi="Times New Roman" w:cs="Times New Roman"/>
-          <w:sz w:val="24"/>
-          <w:szCs w:val="24"/>
-        </w:rPr>
-        <w:t xml:space="preserve"> </w:t>
-      </w:r>
-      <w:proofErr w:type="spellStart"/>
-      <w:r>
-        <w:rPr>
-          <w:rFonts w:ascii="Times New Roman" w:hAnsi="Times New Roman" w:cs="Times New Roman"/>
-          <w:sz w:val="24"/>
-          <w:szCs w:val="24"/>
-        </w:rPr>
-        <w:t>melihat</w:t>
-      </w:r>
-      <w:proofErr w:type="spellEnd"/>
-      <w:r>
-        <w:rPr>
-          <w:rFonts w:ascii="Times New Roman" w:hAnsi="Times New Roman" w:cs="Times New Roman"/>
-          <w:sz w:val="24"/>
-          <w:szCs w:val="24"/>
-        </w:rPr>
-        <w:t xml:space="preserve"> det</w:t>
-      </w:r>
-      <w:r>
-        <w:rPr>
-          <w:rFonts w:ascii="Times New Roman" w:hAnsi="Times New Roman" w:cs="Times New Roman"/>
-          <w:sz w:val="24"/>
-          <w:szCs w:val="24"/>
-        </w:rPr>
-        <w:t xml:space="preserve">ail </w:t>
       </w:r>
       <w:proofErr w:type="spellStart"/>
       <w:r>
@@ -18254,10 +18236,135 @@
         </w:rPr>
       </w:pPr>
     </w:p>
+    <w:p>
+      <w:pPr>
+        <w:ind w:left="360"/>
+        <w:rPr>
+          <w:b/>
+          <w:sz w:val="26"/>
+          <w:szCs w:val="26"/>
+        </w:rPr>
+      </w:pPr>
+      <w:r>
+        <w:rPr>
+          <w:rFonts w:ascii="Times New Roman" w:hAnsi="Times New Roman" w:cs="Times New Roman"/>
+          <w:b/>
+          <w:sz w:val="26"/>
+          <w:szCs w:val="26"/>
+        </w:rPr>
+        <w:lastRenderedPageBreak/>
+        <w:t>10.</w:t>
+      </w:r>
+      <w:r>
+        <w:rPr>
+          <w:rFonts w:ascii="Times New Roman" w:hAnsi="Times New Roman" w:cs="Times New Roman"/>
+          <w:b/>
+          <w:sz w:val="26"/>
+          <w:szCs w:val="26"/>
+        </w:rPr>
+        <w:t xml:space="preserve"> </w:t>
+      </w:r>
+      <w:proofErr w:type="spellStart"/>
+      <w:r>
+        <w:rPr>
+          <w:rFonts w:ascii="Times New Roman" w:hAnsi="Times New Roman" w:cs="Times New Roman"/>
+          <w:b/>
+          <w:sz w:val="26"/>
+          <w:szCs w:val="26"/>
+        </w:rPr>
+        <w:t>Antarmuka</w:t>
+      </w:r>
+      <w:proofErr w:type="spellEnd"/>
+      <w:r>
+        <w:rPr>
+          <w:rFonts w:ascii="Times New Roman" w:hAnsi="Times New Roman" w:cs="Times New Roman"/>
+          <w:b/>
+          <w:sz w:val="26"/>
+          <w:szCs w:val="26"/>
+        </w:rPr>
+        <w:t xml:space="preserve"> </w:t>
+      </w:r>
+      <w:proofErr w:type="spellStart"/>
+      <w:r>
+        <w:rPr>
+          <w:rFonts w:ascii="Times New Roman" w:hAnsi="Times New Roman" w:cs="Times New Roman"/>
+          <w:b/>
+          <w:sz w:val="26"/>
+          <w:szCs w:val="26"/>
+        </w:rPr>
+        <w:t>profil</w:t>
+      </w:r>
+      <w:proofErr w:type="spellEnd"/>
+    </w:p>
+    <w:p>
+      <w:r>
+        <w:rPr>
+          <w:noProof/>
+        </w:rPr>
+        <w:drawing>
+          <wp:anchor distT="0" distB="0" distL="114300" distR="114300" simplePos="0" relativeHeight="251688960" behindDoc="0" locked="0" layoutInCell="1" allowOverlap="1" wp14:anchorId="507423F1" wp14:editId="1293A2EE">
+            <wp:simplePos x="0" y="0"/>
+            <wp:positionH relativeFrom="column">
+              <wp:posOffset>601345</wp:posOffset>
+            </wp:positionH>
+            <wp:positionV relativeFrom="paragraph">
+              <wp:posOffset>9525</wp:posOffset>
+            </wp:positionV>
+            <wp:extent cx="1848485" cy="2581275"/>
+            <wp:effectExtent l="0" t="0" r="0" b="9525"/>
+            <wp:wrapNone/>
+            <wp:docPr id="18" name="Picture 18"/>
+            <wp:cNvGraphicFramePr>
+              <a:graphicFrameLocks xmlns:a="http://schemas.openxmlformats.org/drawingml/2006/main" noChangeAspect="1"/>
+            </wp:cNvGraphicFramePr>
+            <a:graphic xmlns:a="http://schemas.openxmlformats.org/drawingml/2006/main">
+              <a:graphicData uri="http://schemas.openxmlformats.org/drawingml/2006/picture">
+                <pic:pic xmlns:pic="http://schemas.openxmlformats.org/drawingml/2006/picture">
+                  <pic:nvPicPr>
+                    <pic:cNvPr id="18" name="WhatsApp Image 2019-10-20 at 22.44.09 (1).jpeg"/>
+                    <pic:cNvPicPr/>
+                  </pic:nvPicPr>
+                  <pic:blipFill>
+                    <a:blip r:embed="rId18" cstate="print">
+                      <a:extLst>
+                        <a:ext uri="{28A0092B-C50C-407E-A947-70E740481C1C}">
+                          <a14:useLocalDpi xmlns:a14="http://schemas.microsoft.com/office/drawing/2010/main" val="0"/>
+                        </a:ext>
+                      </a:extLst>
+                    </a:blip>
+                    <a:stretch>
+                      <a:fillRect/>
+                    </a:stretch>
+                  </pic:blipFill>
+                  <pic:spPr>
+                    <a:xfrm>
+                      <a:off x="0" y="0"/>
+                      <a:ext cx="1848485" cy="2581275"/>
+                    </a:xfrm>
+                    <a:prstGeom prst="rect">
+                      <a:avLst/>
+                    </a:prstGeom>
+                  </pic:spPr>
+                </pic:pic>
+              </a:graphicData>
+            </a:graphic>
+            <wp14:sizeRelH relativeFrom="page">
+              <wp14:pctWidth>0</wp14:pctWidth>
+            </wp14:sizeRelH>
+            <wp14:sizeRelV relativeFrom="page">
+              <wp14:pctHeight>0</wp14:pctHeight>
+            </wp14:sizeRelV>
+          </wp:anchor>
+        </w:drawing>
+      </w:r>
+    </w:p>
+    <w:p/>
+    <w:p/>
+    <w:p/>
     <w:tbl>
       <w:tblPr>
         <w:tblStyle w:val="TableGrid"/>
-        <w:tblpPr w:leftFromText="180" w:rightFromText="180" w:vertAnchor="text" w:horzAnchor="page" w:tblpX="5986" w:tblpY="-337"/>
+        <w:tblpPr w:leftFromText="180" w:rightFromText="180" w:vertAnchor="text" w:horzAnchor="page" w:tblpX="5821" w:tblpY="-39"/>
         <w:tblW w:w="5524" w:type="dxa"/>
         <w:tblLook w:val="04A0" w:firstRow="1" w:lastRow="0" w:firstColumn="1" w:lastColumn="0" w:noHBand="0" w:noVBand="1"/>
       </w:tblPr>
@@ -18294,7 +18401,6 @@
               <w:rPr>
                 <w:rFonts w:ascii="Times New Roman" w:hAnsi="Times New Roman" w:cs="Times New Roman"/>
               </w:rPr>
-              <w:lastRenderedPageBreak/>
               <w:t>No</w:t>
             </w:r>
           </w:p>
@@ -18567,8 +18673,6 @@
               </w:rPr>
               <w:t xml:space="preserve"> badminton?</w:t>
             </w:r>
-            <w:bookmarkStart w:id="0" w:name="_GoBack"/>
-            <w:bookmarkEnd w:id="0"/>
           </w:p>
         </w:tc>
         <w:tc>
@@ -20287,126 +20391,6 @@
     </w:tbl>
     <w:p>
       <w:pPr>
-        <w:pStyle w:val="ListParagraph"/>
-        <w:numPr>
-          <w:ilvl w:val="0"/>
-          <w:numId w:val="18"/>
-        </w:numPr>
-        <w:rPr>
-          <w:b/>
-          <w:sz w:val="26"/>
-          <w:szCs w:val="26"/>
-        </w:rPr>
-      </w:pPr>
-      <w:r>
-        <w:rPr>
-          <w:rFonts w:ascii="Times New Roman" w:hAnsi="Times New Roman" w:cs="Times New Roman"/>
-          <w:b/>
-          <w:sz w:val="26"/>
-          <w:szCs w:val="26"/>
-        </w:rPr>
-        <w:lastRenderedPageBreak/>
-        <w:t xml:space="preserve"> </w:t>
-      </w:r>
-      <w:proofErr w:type="spellStart"/>
-      <w:r>
-        <w:rPr>
-          <w:rFonts w:ascii="Times New Roman" w:hAnsi="Times New Roman" w:cs="Times New Roman"/>
-          <w:b/>
-          <w:sz w:val="26"/>
-          <w:szCs w:val="26"/>
-        </w:rPr>
-        <w:t>Antarmuka</w:t>
-      </w:r>
-      <w:proofErr w:type="spellEnd"/>
-      <w:r>
-        <w:rPr>
-          <w:rFonts w:ascii="Times New Roman" w:hAnsi="Times New Roman" w:cs="Times New Roman"/>
-          <w:b/>
-          <w:sz w:val="26"/>
-          <w:szCs w:val="26"/>
-        </w:rPr>
-        <w:t xml:space="preserve"> </w:t>
-      </w:r>
-      <w:proofErr w:type="spellStart"/>
-      <w:r>
-        <w:rPr>
-          <w:rFonts w:ascii="Times New Roman" w:hAnsi="Times New Roman" w:cs="Times New Roman"/>
-          <w:b/>
-          <w:sz w:val="26"/>
-          <w:szCs w:val="26"/>
-        </w:rPr>
-        <w:t>profil</w:t>
-      </w:r>
-      <w:proofErr w:type="spellEnd"/>
-    </w:p>
-    <w:p>
-      <w:r>
-        <w:rPr>
-          <w:noProof/>
-        </w:rPr>
-        <w:drawing>
-          <wp:anchor distT="0" distB="0" distL="114300" distR="114300" simplePos="0" relativeHeight="251688960" behindDoc="0" locked="0" layoutInCell="1" allowOverlap="1" wp14:anchorId="507423F1" wp14:editId="1293A2EE">
-            <wp:simplePos x="0" y="0"/>
-            <wp:positionH relativeFrom="column">
-              <wp:posOffset>601345</wp:posOffset>
-            </wp:positionH>
-            <wp:positionV relativeFrom="paragraph">
-              <wp:posOffset>9525</wp:posOffset>
-            </wp:positionV>
-            <wp:extent cx="1848485" cy="2581275"/>
-            <wp:effectExtent l="0" t="0" r="0" b="9525"/>
-            <wp:wrapNone/>
-            <wp:docPr id="18" name="Picture 18"/>
-            <wp:cNvGraphicFramePr>
-              <a:graphicFrameLocks xmlns:a="http://schemas.openxmlformats.org/drawingml/2006/main" noChangeAspect="1"/>
-            </wp:cNvGraphicFramePr>
-            <a:graphic xmlns:a="http://schemas.openxmlformats.org/drawingml/2006/main">
-              <a:graphicData uri="http://schemas.openxmlformats.org/drawingml/2006/picture">
-                <pic:pic xmlns:pic="http://schemas.openxmlformats.org/drawingml/2006/picture">
-                  <pic:nvPicPr>
-                    <pic:cNvPr id="18" name="WhatsApp Image 2019-10-20 at 22.44.09 (1).jpeg"/>
-                    <pic:cNvPicPr/>
-                  </pic:nvPicPr>
-                  <pic:blipFill>
-                    <a:blip r:embed="rId18" cstate="print">
-                      <a:extLst>
-                        <a:ext uri="{28A0092B-C50C-407E-A947-70E740481C1C}">
-                          <a14:useLocalDpi xmlns:a14="http://schemas.microsoft.com/office/drawing/2010/main" val="0"/>
-                        </a:ext>
-                      </a:extLst>
-                    </a:blip>
-                    <a:stretch>
-                      <a:fillRect/>
-                    </a:stretch>
-                  </pic:blipFill>
-                  <pic:spPr>
-                    <a:xfrm>
-                      <a:off x="0" y="0"/>
-                      <a:ext cx="1848485" cy="2581275"/>
-                    </a:xfrm>
-                    <a:prstGeom prst="rect">
-                      <a:avLst/>
-                    </a:prstGeom>
-                  </pic:spPr>
-                </pic:pic>
-              </a:graphicData>
-            </a:graphic>
-            <wp14:sizeRelH relativeFrom="page">
-              <wp14:pctWidth>0</wp14:pctWidth>
-            </wp14:sizeRelH>
-            <wp14:sizeRelV relativeFrom="page">
-              <wp14:pctHeight>0</wp14:pctHeight>
-            </wp14:sizeRelV>
-          </wp:anchor>
-        </w:drawing>
-      </w:r>
-    </w:p>
-    <w:p/>
-    <w:p/>
-    <w:p/>
-    <w:p>
-      <w:pPr>
         <w:spacing w:line="240" w:lineRule="auto"/>
         <w:jc w:val="both"/>
         <w:rPr>
@@ -21078,6 +21062,7 @@
           <w:rFonts w:ascii="Times New Roman" w:hAnsi="Times New Roman" w:cs="Times New Roman"/>
         </w:rPr>
       </w:pPr>
+      <w:bookmarkStart w:id="0" w:name="_GoBack"/>
       <w:proofErr w:type="spellStart"/>
       <w:r>
         <w:rPr>
@@ -22404,6 +22389,7 @@
         <w:rPr>
           <w:rFonts w:ascii="Times New Roman" w:hAnsi="Times New Roman" w:cs="Times New Roman"/>
         </w:rPr>
+        <w:lastRenderedPageBreak/>
         <w:t xml:space="preserve">Total </w:t>
       </w:r>
       <w:proofErr w:type="spellStart"/>
@@ -22693,12 +22679,244 @@
         <w:jc w:val="both"/>
         <w:rPr>
           <w:rFonts w:ascii="Times New Roman" w:hAnsi="Times New Roman" w:cs="Times New Roman"/>
+        </w:rPr>
+      </w:pPr>
+      <w:proofErr w:type="spellStart"/>
+      <w:r>
+        <w:rPr>
+          <w:rFonts w:ascii="Times New Roman" w:hAnsi="Times New Roman" w:cs="Times New Roman"/>
+        </w:rPr>
+        <w:t>Hasil</w:t>
+      </w:r>
+      <w:proofErr w:type="spellEnd"/>
+      <w:r>
+        <w:rPr>
+          <w:rFonts w:ascii="Times New Roman" w:hAnsi="Times New Roman" w:cs="Times New Roman"/>
+        </w:rPr>
+        <w:t xml:space="preserve"> </w:t>
+      </w:r>
+      <w:proofErr w:type="spellStart"/>
+      <w:r>
+        <w:rPr>
+          <w:rFonts w:ascii="Times New Roman" w:hAnsi="Times New Roman" w:cs="Times New Roman"/>
+        </w:rPr>
+        <w:t>pertanyaan</w:t>
+      </w:r>
+      <w:proofErr w:type="spellEnd"/>
+      <w:r>
+        <w:rPr>
+          <w:rFonts w:ascii="Times New Roman" w:hAnsi="Times New Roman" w:cs="Times New Roman"/>
+        </w:rPr>
+        <w:t xml:space="preserve"> </w:t>
+      </w:r>
+      <w:proofErr w:type="spellStart"/>
+      <w:r>
+        <w:rPr>
+          <w:rFonts w:ascii="Times New Roman" w:hAnsi="Times New Roman" w:cs="Times New Roman"/>
+        </w:rPr>
+        <w:t>dapat</w:t>
+      </w:r>
+      <w:proofErr w:type="spellEnd"/>
+      <w:r>
+        <w:rPr>
+          <w:rFonts w:ascii="Times New Roman" w:hAnsi="Times New Roman" w:cs="Times New Roman"/>
+        </w:rPr>
+        <w:t xml:space="preserve"> </w:t>
+      </w:r>
+      <w:proofErr w:type="spellStart"/>
+      <w:r>
+        <w:rPr>
+          <w:rFonts w:ascii="Times New Roman" w:hAnsi="Times New Roman" w:cs="Times New Roman"/>
+        </w:rPr>
+        <w:t>dilihat</w:t>
+      </w:r>
+      <w:proofErr w:type="spellEnd"/>
+      <w:r>
+        <w:rPr>
+          <w:rFonts w:ascii="Times New Roman" w:hAnsi="Times New Roman" w:cs="Times New Roman"/>
+        </w:rPr>
+        <w:t xml:space="preserve"> </w:t>
+      </w:r>
+      <w:proofErr w:type="spellStart"/>
+      <w:r>
+        <w:rPr>
+          <w:rFonts w:ascii="Times New Roman" w:hAnsi="Times New Roman" w:cs="Times New Roman"/>
+        </w:rPr>
+        <w:t>pada</w:t>
+      </w:r>
+      <w:proofErr w:type="spellEnd"/>
+      <w:r>
+        <w:rPr>
+          <w:rFonts w:ascii="Times New Roman" w:hAnsi="Times New Roman" w:cs="Times New Roman"/>
+        </w:rPr>
+        <w:t xml:space="preserve"> </w:t>
+      </w:r>
+      <w:proofErr w:type="spellStart"/>
+      <w:r>
+        <w:rPr>
+          <w:rFonts w:ascii="Times New Roman" w:hAnsi="Times New Roman" w:cs="Times New Roman"/>
+        </w:rPr>
+        <w:t>Tabel</w:t>
+      </w:r>
+      <w:proofErr w:type="spellEnd"/>
+      <w:r>
+        <w:rPr>
+          <w:rFonts w:ascii="Times New Roman" w:hAnsi="Times New Roman" w:cs="Times New Roman"/>
+        </w:rPr>
+        <w:t xml:space="preserve"> 1</w:t>
+      </w:r>
+      <w:r>
+        <w:rPr>
+          <w:rFonts w:ascii="Times New Roman" w:hAnsi="Times New Roman" w:cs="Times New Roman"/>
+        </w:rPr>
+        <w:t>.</w:t>
+      </w:r>
+    </w:p>
+    <w:bookmarkEnd w:id="0"/>
+    <w:p>
+      <w:pPr>
+        <w:pStyle w:val="Caption"/>
+        <w:keepNext/>
+        <w:rPr>
+          <w:rFonts w:ascii="Times New Roman" w:hAnsi="Times New Roman" w:cs="Times New Roman"/>
           <w:b/>
-          <w:sz w:val="26"/>
-          <w:szCs w:val="26"/>
-        </w:rPr>
-      </w:pPr>
+          <w:i w:val="0"/>
+          <w:color w:val="auto"/>
+          <w:sz w:val="24"/>
+          <w:szCs w:val="24"/>
+        </w:rPr>
+      </w:pPr>
+      <w:proofErr w:type="spellStart"/>
+      <w:r>
+        <w:rPr>
+          <w:rFonts w:ascii="Times New Roman" w:hAnsi="Times New Roman" w:cs="Times New Roman"/>
+          <w:b/>
+          <w:i w:val="0"/>
+          <w:color w:val="auto"/>
+          <w:sz w:val="24"/>
+          <w:szCs w:val="24"/>
+        </w:rPr>
+        <w:t>Tabel</w:t>
+      </w:r>
+      <w:proofErr w:type="spellEnd"/>
+      <w:r>
+        <w:rPr>
+          <w:rFonts w:ascii="Times New Roman" w:hAnsi="Times New Roman" w:cs="Times New Roman"/>
+          <w:b/>
+          <w:i w:val="0"/>
+          <w:color w:val="auto"/>
+          <w:sz w:val="24"/>
+          <w:szCs w:val="24"/>
+        </w:rPr>
+        <w:t xml:space="preserve"> </w:t>
+      </w:r>
+      <w:r>
+        <w:rPr>
+          <w:rFonts w:ascii="Times New Roman" w:hAnsi="Times New Roman" w:cs="Times New Roman"/>
+          <w:b/>
+          <w:i w:val="0"/>
+          <w:color w:val="auto"/>
+          <w:sz w:val="24"/>
+          <w:szCs w:val="24"/>
+        </w:rPr>
+        <w:fldChar w:fldCharType="begin"/>
+      </w:r>
+      <w:r>
+        <w:rPr>
+          <w:rFonts w:ascii="Times New Roman" w:hAnsi="Times New Roman" w:cs="Times New Roman"/>
+          <w:b/>
+          <w:i w:val="0"/>
+          <w:color w:val="auto"/>
+          <w:sz w:val="24"/>
+          <w:szCs w:val="24"/>
+        </w:rPr>
+        <w:instrText xml:space="preserve"> SEQ Tabel_ \* ARABIC </w:instrText>
+      </w:r>
+      <w:r>
+        <w:rPr>
+          <w:rFonts w:ascii="Times New Roman" w:hAnsi="Times New Roman" w:cs="Times New Roman"/>
+          <w:b/>
+          <w:i w:val="0"/>
+          <w:color w:val="auto"/>
+          <w:sz w:val="24"/>
+          <w:szCs w:val="24"/>
+        </w:rPr>
+        <w:fldChar w:fldCharType="separate"/>
+      </w:r>
+      <w:r>
+        <w:rPr>
+          <w:rFonts w:ascii="Times New Roman" w:hAnsi="Times New Roman" w:cs="Times New Roman"/>
+          <w:b/>
+          <w:i w:val="0"/>
+          <w:noProof/>
+          <w:color w:val="auto"/>
+          <w:sz w:val="24"/>
+          <w:szCs w:val="24"/>
+        </w:rPr>
+        <w:t>1</w:t>
+      </w:r>
+      <w:r>
+        <w:rPr>
+          <w:rFonts w:ascii="Times New Roman" w:hAnsi="Times New Roman" w:cs="Times New Roman"/>
+          <w:b/>
+          <w:i w:val="0"/>
+          <w:color w:val="auto"/>
+          <w:sz w:val="24"/>
+          <w:szCs w:val="24"/>
+        </w:rPr>
+        <w:fldChar w:fldCharType="end"/>
+      </w:r>
+      <w:r>
+        <w:rPr>
+          <w:rFonts w:ascii="Times New Roman" w:hAnsi="Times New Roman" w:cs="Times New Roman"/>
+          <w:b/>
+          <w:i w:val="0"/>
+          <w:color w:val="auto"/>
+          <w:sz w:val="24"/>
+          <w:szCs w:val="24"/>
+        </w:rPr>
+        <w:t xml:space="preserve"> </w:t>
+      </w:r>
+      <w:proofErr w:type="spellStart"/>
+      <w:r>
+        <w:rPr>
+          <w:rFonts w:ascii="Times New Roman" w:hAnsi="Times New Roman" w:cs="Times New Roman"/>
+          <w:b/>
+          <w:i w:val="0"/>
+          <w:color w:val="auto"/>
+          <w:sz w:val="24"/>
+          <w:szCs w:val="24"/>
+        </w:rPr>
+        <w:t>Pengolahan</w:t>
+      </w:r>
+      <w:proofErr w:type="spellEnd"/>
+      <w:r>
+        <w:rPr>
+          <w:rFonts w:ascii="Times New Roman" w:hAnsi="Times New Roman" w:cs="Times New Roman"/>
+          <w:b/>
+          <w:i w:val="0"/>
+          <w:color w:val="auto"/>
+          <w:sz w:val="24"/>
+          <w:szCs w:val="24"/>
+        </w:rPr>
+        <w:t xml:space="preserve"> Data </w:t>
+      </w:r>
+      <w:proofErr w:type="spellStart"/>
+      <w:r>
+        <w:rPr>
+          <w:rFonts w:ascii="Times New Roman" w:hAnsi="Times New Roman" w:cs="Times New Roman"/>
+          <w:b/>
+          <w:i w:val="0"/>
+          <w:color w:val="auto"/>
+          <w:sz w:val="24"/>
+          <w:szCs w:val="24"/>
+        </w:rPr>
+        <w:t>Kuisioner</w:t>
+      </w:r>
+      <w:proofErr w:type="spellEnd"/>
     </w:p>
+    <w:p/>
+    <w:p/>
     <w:p>
       <w:pPr>
         <w:pStyle w:val="ListParagraph"/>
@@ -22723,6 +22941,7 @@
           <w:sz w:val="26"/>
           <w:szCs w:val="26"/>
         </w:rPr>
+        <w:lastRenderedPageBreak/>
         <w:t>Kesimpulan</w:t>
       </w:r>
       <w:proofErr w:type="spellEnd"/>
@@ -23081,7 +23300,6 @@
         <w:rPr>
           <w:rFonts w:ascii="Times New Roman" w:hAnsi="Times New Roman" w:cs="Times New Roman"/>
         </w:rPr>
-        <w:lastRenderedPageBreak/>
         <w:t>lapangan</w:t>
       </w:r>
       <w:proofErr w:type="spellEnd"/>
@@ -24413,7 +24631,19 @@
           <w:sz w:val="26"/>
           <w:szCs w:val="24"/>
         </w:rPr>
-        <w:t>Int. Conf. Electr. Eng. Comput. Sci. Informatics</w:t>
+        <w:t xml:space="preserve">Int. Conf. Electr. Eng. </w:t>
+      </w:r>
+      <w:r>
+        <w:rPr>
+          <w:rFonts w:ascii="Times New Roman" w:hAnsi="Times New Roman" w:cs="Times New Roman"/>
+          <w:i/>
+          <w:iCs/>
+          <w:noProof/>
+          <w:sz w:val="26"/>
+          <w:szCs w:val="24"/>
+        </w:rPr>
+        <w:lastRenderedPageBreak/>
+        <w:t>Comput. Sci. Informatics</w:t>
       </w:r>
       <w:r>
         <w:rPr>
@@ -24456,17 +24686,7 @@
           <w:szCs w:val="24"/>
         </w:rPr>
         <w:tab/>
-        <w:t xml:space="preserve">T. Wahyuningrum and D. Januarita, “Perancangan WEB e-Commerce dengan Metode Rapid Application Development ( RAD ) untuk Produk </w:t>
-      </w:r>
-      <w:r>
-        <w:rPr>
-          <w:rFonts w:ascii="Times New Roman" w:hAnsi="Times New Roman" w:cs="Times New Roman"/>
-          <w:noProof/>
-          <w:sz w:val="26"/>
-          <w:szCs w:val="24"/>
-        </w:rPr>
-        <w:lastRenderedPageBreak/>
-        <w:t xml:space="preserve">Unggulan Desa,” </w:t>
+        <w:t xml:space="preserve">T. Wahyuningrum and D. Januarita, “Perancangan WEB e-Commerce dengan Metode Rapid Application Development ( RAD ) untuk Produk Unggulan Desa,” </w:t>
       </w:r>
       <w:r>
         <w:rPr>
@@ -27307,7 +27527,7 @@
 </file>
 
 <file path=customXml/itemProps1.xml><?xml version="1.0" encoding="utf-8"?>
-<ds:datastoreItem xmlns:ds="http://schemas.openxmlformats.org/officeDocument/2006/customXml" ds:itemID="{F991BE90-6435-4F75-AF9B-3B5117701514}">
+<ds:datastoreItem xmlns:ds="http://schemas.openxmlformats.org/officeDocument/2006/customXml" ds:itemID="{DFCDB581-8E54-4C3A-8D6B-A011E9822FA5}">
   <ds:schemaRefs>
     <ds:schemaRef ds:uri="http://schemas.openxmlformats.org/officeDocument/2006/bibliography"/>
   </ds:schemaRefs>

</xml_diff>